<commit_message>
hw4 and CVgam trial
</commit_message>
<xml_diff>
--- a/HW4/HW_Zili.docx
+++ b/HW4/HW_Zili.docx
@@ -2990,7 +2990,68 @@
           <w:noProof/>
         </w:rPr>
         <w:drawing>
-          <wp:anchor distT="0" distB="0" distL="114300" distR="114300" simplePos="0" relativeHeight="251664384" behindDoc="0" locked="0" layoutInCell="1" allowOverlap="1" wp14:anchorId="0CD866B4" wp14:editId="64E8ADFA">
+          <wp:anchor distT="0" distB="0" distL="114300" distR="114300" simplePos="0" relativeHeight="251666432" behindDoc="0" locked="0" layoutInCell="1" allowOverlap="1" wp14:anchorId="18BF8163" wp14:editId="05D3773A">
+            <wp:simplePos x="0" y="0"/>
+            <wp:positionH relativeFrom="column">
+              <wp:posOffset>2720450</wp:posOffset>
+            </wp:positionH>
+            <wp:positionV relativeFrom="paragraph">
+              <wp:posOffset>367748</wp:posOffset>
+            </wp:positionV>
+            <wp:extent cx="3220278" cy="680512"/>
+            <wp:effectExtent l="0" t="0" r="0" b="5715"/>
+            <wp:wrapTopAndBottom/>
+            <wp:docPr id="15" name="Picture 15"/>
+            <wp:cNvGraphicFramePr>
+              <a:graphicFrameLocks xmlns:a="http://schemas.openxmlformats.org/drawingml/2006/main" noChangeAspect="1"/>
+            </wp:cNvGraphicFramePr>
+            <a:graphic xmlns:a="http://schemas.openxmlformats.org/drawingml/2006/main">
+              <a:graphicData uri="http://schemas.openxmlformats.org/drawingml/2006/picture">
+                <pic:pic xmlns:pic="http://schemas.openxmlformats.org/drawingml/2006/picture">
+                  <pic:nvPicPr>
+                    <pic:cNvPr id="1" name=""/>
+                    <pic:cNvPicPr/>
+                  </pic:nvPicPr>
+                  <pic:blipFill>
+                    <a:blip r:embed="rId15">
+                      <a:duotone>
+                        <a:prstClr val="black"/>
+                        <a:srgbClr val="D9C3A5">
+                          <a:tint val="50000"/>
+                          <a:satMod val="180000"/>
+                        </a:srgbClr>
+                      </a:duotone>
+                      <a:extLst>
+                        <a:ext uri="{28A0092B-C50C-407E-A947-70E740481C1C}">
+                          <a14:useLocalDpi xmlns:a14="http://schemas.microsoft.com/office/drawing/2010/main" val="0"/>
+                        </a:ext>
+                      </a:extLst>
+                    </a:blip>
+                    <a:stretch>
+                      <a:fillRect/>
+                    </a:stretch>
+                  </pic:blipFill>
+                  <pic:spPr>
+                    <a:xfrm>
+                      <a:off x="0" y="0"/>
+                      <a:ext cx="3220278" cy="680512"/>
+                    </a:xfrm>
+                    <a:prstGeom prst="rect">
+                      <a:avLst/>
+                    </a:prstGeom>
+                  </pic:spPr>
+                </pic:pic>
+              </a:graphicData>
+            </a:graphic>
+          </wp:anchor>
+        </w:drawing>
+      </w:r>
+      <w:r>
+        <w:rPr>
+          <w:noProof/>
+        </w:rPr>
+        <w:drawing>
+          <wp:anchor distT="0" distB="0" distL="114300" distR="114300" simplePos="0" relativeHeight="251664384" behindDoc="0" locked="0" layoutInCell="1" allowOverlap="1" wp14:anchorId="13871C97" wp14:editId="41607BD6">
             <wp:simplePos x="0" y="0"/>
             <wp:positionH relativeFrom="column">
               <wp:posOffset>-204994</wp:posOffset>
@@ -3013,7 +3074,7 @@
                     <pic:cNvPicPr/>
                   </pic:nvPicPr>
                   <pic:blipFill>
-                    <a:blip r:embed="rId15">
+                    <a:blip r:embed="rId16">
                       <a:duotone>
                         <a:prstClr val="black"/>
                         <a:srgbClr val="D9C3A5">
@@ -3054,67 +3115,6 @@
       </w:r>
       <w:r>
         <w:rPr>
-          <w:noProof/>
-        </w:rPr>
-        <w:drawing>
-          <wp:anchor distT="0" distB="0" distL="114300" distR="114300" simplePos="0" relativeHeight="251666432" behindDoc="0" locked="0" layoutInCell="1" allowOverlap="1" wp14:anchorId="4D673E90" wp14:editId="0CD805FD">
-            <wp:simplePos x="0" y="0"/>
-            <wp:positionH relativeFrom="column">
-              <wp:posOffset>2840327</wp:posOffset>
-            </wp:positionH>
-            <wp:positionV relativeFrom="paragraph">
-              <wp:posOffset>320096</wp:posOffset>
-            </wp:positionV>
-            <wp:extent cx="3220278" cy="680512"/>
-            <wp:effectExtent l="0" t="0" r="0" b="5715"/>
-            <wp:wrapTopAndBottom/>
-            <wp:docPr id="15" name="Picture 15"/>
-            <wp:cNvGraphicFramePr>
-              <a:graphicFrameLocks xmlns:a="http://schemas.openxmlformats.org/drawingml/2006/main" noChangeAspect="1"/>
-            </wp:cNvGraphicFramePr>
-            <a:graphic xmlns:a="http://schemas.openxmlformats.org/drawingml/2006/main">
-              <a:graphicData uri="http://schemas.openxmlformats.org/drawingml/2006/picture">
-                <pic:pic xmlns:pic="http://schemas.openxmlformats.org/drawingml/2006/picture">
-                  <pic:nvPicPr>
-                    <pic:cNvPr id="1" name=""/>
-                    <pic:cNvPicPr/>
-                  </pic:nvPicPr>
-                  <pic:blipFill>
-                    <a:blip r:embed="rId16">
-                      <a:duotone>
-                        <a:prstClr val="black"/>
-                        <a:srgbClr val="D9C3A5">
-                          <a:tint val="50000"/>
-                          <a:satMod val="180000"/>
-                        </a:srgbClr>
-                      </a:duotone>
-                      <a:extLst>
-                        <a:ext uri="{28A0092B-C50C-407E-A947-70E740481C1C}">
-                          <a14:useLocalDpi xmlns:a14="http://schemas.microsoft.com/office/drawing/2010/main" val="0"/>
-                        </a:ext>
-                      </a:extLst>
-                    </a:blip>
-                    <a:stretch>
-                      <a:fillRect/>
-                    </a:stretch>
-                  </pic:blipFill>
-                  <pic:spPr>
-                    <a:xfrm>
-                      <a:off x="0" y="0"/>
-                      <a:ext cx="3220278" cy="680512"/>
-                    </a:xfrm>
-                    <a:prstGeom prst="rect">
-                      <a:avLst/>
-                    </a:prstGeom>
-                  </pic:spPr>
-                </pic:pic>
-              </a:graphicData>
-            </a:graphic>
-          </wp:anchor>
-        </w:drawing>
-      </w:r>
-      <w:r>
-        <w:rPr>
           <w:rFonts w:ascii="Times New Roman" w:eastAsia="Times New Roman" w:hAnsi="Times New Roman" w:cs="Times New Roman"/>
           <w:b/>
           <w:color w:val="333333"/>
@@ -3154,9 +3154,8 @@
           <w:szCs w:val="21"/>
           <w:shd w:val="clear" w:color="auto" w:fill="FFFFFF"/>
         </w:rPr>
-        <w:t xml:space="preserve">This result indicates that 8 cuts </w:t>
-      </w:r>
-      <w:proofErr w:type="gramStart"/>
+        <w:t>This result indicates that</w:t>
+      </w:r>
       <w:r>
         <w:rPr>
           <w:rFonts w:ascii="Times New Roman" w:eastAsia="Times New Roman" w:hAnsi="Times New Roman" w:cs="Times New Roman"/>
@@ -3165,9 +3164,8 @@
           <w:szCs w:val="21"/>
           <w:shd w:val="clear" w:color="auto" w:fill="FFFFFF"/>
         </w:rPr>
-        <w:t>is</w:t>
-      </w:r>
-      <w:proofErr w:type="gramEnd"/>
+        <w:t xml:space="preserve"> step function with</w:t>
+      </w:r>
       <w:r>
         <w:rPr>
           <w:rFonts w:ascii="Times New Roman" w:eastAsia="Times New Roman" w:hAnsi="Times New Roman" w:cs="Times New Roman"/>
@@ -3176,7 +3174,7 @@
           <w:szCs w:val="21"/>
           <w:shd w:val="clear" w:color="auto" w:fill="FFFFFF"/>
         </w:rPr>
-        <w:t xml:space="preserve"> the best choice.</w:t>
+        <w:t xml:space="preserve"> </w:t>
       </w:r>
       <w:r>
         <w:rPr>
@@ -3186,7 +3184,7 @@
           <w:szCs w:val="21"/>
           <w:shd w:val="clear" w:color="auto" w:fill="FFFFFF"/>
         </w:rPr>
-        <w:t xml:space="preserve"> The</w:t>
+        <w:t>8 cuts is</w:t>
       </w:r>
       <w:r>
         <w:rPr>
@@ -3196,10 +3194,28 @@
           <w:szCs w:val="21"/>
           <w:shd w:val="clear" w:color="auto" w:fill="FFFFFF"/>
         </w:rPr>
+        <w:t xml:space="preserve"> the best choice.</w:t>
+      </w:r>
+      <w:r>
+        <w:rPr>
+          <w:rFonts w:ascii="Times New Roman" w:eastAsia="Times New Roman" w:hAnsi="Times New Roman" w:cs="Times New Roman"/>
+          <w:color w:val="333333"/>
+          <w:sz w:val="21"/>
+          <w:szCs w:val="21"/>
+          <w:shd w:val="clear" w:color="auto" w:fill="FFFFFF"/>
+        </w:rPr>
+        <w:t xml:space="preserve"> The</w:t>
+      </w:r>
+      <w:r>
+        <w:rPr>
+          <w:rFonts w:ascii="Times New Roman" w:eastAsia="Times New Roman" w:hAnsi="Times New Roman" w:cs="Times New Roman"/>
+          <w:color w:val="333333"/>
+          <w:sz w:val="21"/>
+          <w:szCs w:val="21"/>
+          <w:shd w:val="clear" w:color="auto" w:fill="FFFFFF"/>
+        </w:rPr>
         <w:t xml:space="preserve"> step function</w:t>
       </w:r>
-      <w:bookmarkStart w:id="0" w:name="_GoBack"/>
-      <w:bookmarkEnd w:id="0"/>
       <w:r>
         <w:rPr>
           <w:rFonts w:ascii="Times New Roman" w:eastAsia="Times New Roman" w:hAnsi="Times New Roman" w:cs="Times New Roman"/>
@@ -3223,10 +3239,8 @@
     </w:p>
     <w:p>
       <w:pPr>
-        <w:ind w:left="720"/>
-        <w:rPr>
-          <w:rStyle w:val="fontstyle01"/>
-          <w:b/>
+        <w:rPr>
+          <w:rStyle w:val="fontstyle01"/>
         </w:rPr>
       </w:pPr>
       <w:r>
@@ -3238,10 +3252,10 @@
           <wp:anchor distT="0" distB="0" distL="114300" distR="114300" simplePos="0" relativeHeight="251667456" behindDoc="0" locked="0" layoutInCell="1" allowOverlap="1" wp14:anchorId="7499E91F" wp14:editId="4F91346F">
             <wp:simplePos x="0" y="0"/>
             <wp:positionH relativeFrom="column">
-              <wp:posOffset>3141732</wp:posOffset>
+              <wp:posOffset>2775585</wp:posOffset>
             </wp:positionH>
             <wp:positionV relativeFrom="paragraph">
-              <wp:posOffset>1712</wp:posOffset>
+              <wp:posOffset>1270</wp:posOffset>
             </wp:positionV>
             <wp:extent cx="2504440" cy="2363470"/>
             <wp:effectExtent l="0" t="0" r="0" b="0"/>
@@ -3350,28 +3364,631 @@
           </wp:anchor>
         </w:drawing>
       </w:r>
+      <w:r>
+        <w:rPr>
+          <w:rStyle w:val="apple-converted-space"/>
+        </w:rPr>
+        <w:t xml:space="preserve"> </w:t>
+      </w:r>
+      <w:r>
+        <w:rPr>
+          <w:rStyle w:val="fontstyle01"/>
+        </w:rPr>
+        <w:t xml:space="preserve">7. The </w:t>
+      </w:r>
+      <w:r>
+        <w:rPr>
+          <w:rStyle w:val="fontstyle21"/>
+        </w:rPr>
+        <w:t xml:space="preserve">Wage </w:t>
+      </w:r>
+      <w:r>
+        <w:rPr>
+          <w:rStyle w:val="fontstyle01"/>
+        </w:rPr>
+        <w:t>data set contains a number of other features not explored</w:t>
+      </w:r>
+      <w:r>
+        <w:rPr>
+          <w:rStyle w:val="fontstyle01"/>
+        </w:rPr>
+        <w:t xml:space="preserve"> </w:t>
+      </w:r>
+      <w:r>
+        <w:rPr>
+          <w:rStyle w:val="fontstyle01"/>
+        </w:rPr>
+        <w:t>in this chapter, such as marital status (</w:t>
+      </w:r>
+      <w:proofErr w:type="spellStart"/>
+      <w:r>
+        <w:rPr>
+          <w:rStyle w:val="fontstyle21"/>
+        </w:rPr>
+        <w:t>maritl</w:t>
+      </w:r>
+      <w:proofErr w:type="spellEnd"/>
+      <w:r>
+        <w:rPr>
+          <w:rStyle w:val="fontstyle01"/>
+        </w:rPr>
+        <w:t>), job class (</w:t>
+      </w:r>
+      <w:proofErr w:type="spellStart"/>
+      <w:r>
+        <w:rPr>
+          <w:rStyle w:val="fontstyle21"/>
+        </w:rPr>
+        <w:t>jobclass</w:t>
+      </w:r>
+      <w:proofErr w:type="spellEnd"/>
+      <w:r>
+        <w:rPr>
+          <w:rStyle w:val="fontstyle01"/>
+        </w:rPr>
+        <w:t>),</w:t>
+      </w:r>
+      <w:r>
+        <w:rPr>
+          <w:rStyle w:val="fontstyle01"/>
+        </w:rPr>
+        <w:t xml:space="preserve"> </w:t>
+      </w:r>
+      <w:r>
+        <w:rPr>
+          <w:rStyle w:val="fontstyle01"/>
+        </w:rPr>
+        <w:t>and others. Explore the relationships between some of these other</w:t>
+      </w:r>
+      <w:r>
+        <w:rPr>
+          <w:rFonts w:ascii="CMR10" w:hAnsi="CMR10"/>
+          <w:color w:val="231F20"/>
+          <w:sz w:val="20"/>
+          <w:szCs w:val="20"/>
+        </w:rPr>
+        <w:br/>
+      </w:r>
+      <w:r>
+        <w:rPr>
+          <w:rStyle w:val="fontstyle01"/>
+        </w:rPr>
+        <w:t xml:space="preserve">predictors and </w:t>
+      </w:r>
+      <w:r>
+        <w:rPr>
+          <w:rStyle w:val="fontstyle21"/>
+        </w:rPr>
+        <w:t>wage</w:t>
+      </w:r>
+      <w:r>
+        <w:rPr>
+          <w:rStyle w:val="fontstyle01"/>
+        </w:rPr>
+        <w:t>, and use non-linear fitting techniques in order to</w:t>
+      </w:r>
+      <w:r>
+        <w:rPr>
+          <w:rStyle w:val="fontstyle01"/>
+        </w:rPr>
+        <w:t xml:space="preserve"> </w:t>
+      </w:r>
+      <w:r>
+        <w:rPr>
+          <w:rStyle w:val="fontstyle01"/>
+        </w:rPr>
+        <w:t>fit flexible models to the data. Create plots of the results obtained,</w:t>
+      </w:r>
+      <w:r>
+        <w:rPr>
+          <w:rStyle w:val="fontstyle01"/>
+        </w:rPr>
+        <w:t xml:space="preserve"> </w:t>
+      </w:r>
+      <w:r>
+        <w:rPr>
+          <w:rStyle w:val="fontstyle01"/>
+        </w:rPr>
+        <w:t>and write a summary of your findings.</w:t>
+      </w:r>
+    </w:p>
+    <w:p>
+      <w:pPr>
+        <w:rPr>
+          <w:rStyle w:val="fontstyle01"/>
+          <w:b/>
+        </w:rPr>
+      </w:pPr>
+      <w:r>
+        <w:rPr>
+          <w:rStyle w:val="fontstyle01"/>
+          <w:b/>
+        </w:rPr>
+        <w:t>Ans7</w:t>
+      </w:r>
+      <w:r>
+        <w:rPr>
+          <w:rStyle w:val="fontstyle01"/>
+        </w:rPr>
+        <w:t>: First we made a summary over the data set, there are totally 12 variables in the original dataset.</w:t>
+      </w:r>
     </w:p>
     <w:p>
       <w:pPr>
         <w:pStyle w:val="ListParagraph"/>
         <w:ind w:left="1080"/>
+        <w:rPr>
+          <w:rStyle w:val="fontstyle01"/>
+          <w:b/>
+        </w:rPr>
+      </w:pPr>
+      <w:r>
+        <w:rPr>
+          <w:noProof/>
+        </w:rPr>
+        <w:drawing>
+          <wp:inline distT="0" distB="0" distL="0" distR="0" wp14:anchorId="47B574B1" wp14:editId="1F4B3FC1">
+            <wp:extent cx="3570136" cy="1956963"/>
+            <wp:effectExtent l="0" t="0" r="0" b="5715"/>
+            <wp:docPr id="17" name="Picture 17"/>
+            <wp:cNvGraphicFramePr>
+              <a:graphicFrameLocks xmlns:a="http://schemas.openxmlformats.org/drawingml/2006/main" noChangeAspect="1"/>
+            </wp:cNvGraphicFramePr>
+            <a:graphic xmlns:a="http://schemas.openxmlformats.org/drawingml/2006/main">
+              <a:graphicData uri="http://schemas.openxmlformats.org/drawingml/2006/picture">
+                <pic:pic xmlns:pic="http://schemas.openxmlformats.org/drawingml/2006/picture">
+                  <pic:nvPicPr>
+                    <pic:cNvPr id="1" name=""/>
+                    <pic:cNvPicPr/>
+                  </pic:nvPicPr>
+                  <pic:blipFill>
+                    <a:blip r:embed="rId19"/>
+                    <a:stretch>
+                      <a:fillRect/>
+                    </a:stretch>
+                  </pic:blipFill>
+                  <pic:spPr>
+                    <a:xfrm>
+                      <a:off x="0" y="0"/>
+                      <a:ext cx="3592209" cy="1969062"/>
+                    </a:xfrm>
+                    <a:prstGeom prst="rect">
+                      <a:avLst/>
+                    </a:prstGeom>
+                  </pic:spPr>
+                </pic:pic>
+              </a:graphicData>
+            </a:graphic>
+          </wp:inline>
+        </w:drawing>
+      </w:r>
+    </w:p>
+    <w:p>
+      <w:pPr>
+        <w:rPr>
+          <w:rStyle w:val="fontstyle01"/>
+          <w:rFonts w:hint="eastAsia"/>
+        </w:rPr>
+      </w:pPr>
+      <w:r>
+        <w:rPr>
+          <w:rStyle w:val="fontstyle01"/>
+          <w:rFonts w:hint="eastAsia"/>
+        </w:rPr>
+        <w:t xml:space="preserve">Then, </w:t>
+      </w:r>
+      <w:r>
+        <w:rPr>
+          <w:rStyle w:val="fontstyle01"/>
+        </w:rPr>
+        <w:t>we randomly choos</w:t>
+      </w:r>
+      <w:r>
+        <w:rPr>
+          <w:rStyle w:val="fontstyle01"/>
+        </w:rPr>
+        <w:t>e some features</w:t>
+      </w:r>
+      <w:r>
+        <w:rPr>
+          <w:rStyle w:val="fontstyle01"/>
+        </w:rPr>
+        <w:t xml:space="preserve"> from the table and plot their box charts</w:t>
+      </w:r>
+      <w:r>
+        <w:rPr>
+          <w:rStyle w:val="fontstyle01"/>
+        </w:rPr>
+        <w:t xml:space="preserve"> by the codes</w:t>
+      </w:r>
+      <w:r>
+        <w:rPr>
+          <w:rStyle w:val="fontstyle01"/>
+        </w:rPr>
+        <w:t xml:space="preserve"> as follows.</w:t>
+      </w:r>
+      <w:r>
+        <w:rPr>
+          <w:rStyle w:val="fontstyle01"/>
+        </w:rPr>
+        <w:t xml:space="preserve"> We use</w:t>
+      </w:r>
+      <w:r>
+        <w:rPr>
+          <w:rStyle w:val="fontstyle01"/>
+        </w:rPr>
+        <w:t>d GAM for the model fitti</w:t>
+      </w:r>
+      <w:r>
+        <w:rPr>
+          <w:rStyle w:val="fontstyle01"/>
+        </w:rPr>
+        <w:t>ng. The model we chosen for predicting</w:t>
+      </w:r>
+      <w:r>
+        <w:rPr>
+          <w:rStyle w:val="fontstyle01"/>
+        </w:rPr>
+        <w:t xml:space="preserve"> is based on features </w:t>
+      </w:r>
+      <w:proofErr w:type="spellStart"/>
+      <w:proofErr w:type="gramStart"/>
+      <w:r>
+        <w:rPr>
+          <w:rStyle w:val="fontstyle01"/>
+        </w:rPr>
+        <w:t>of</w:t>
+      </w:r>
+      <w:r>
+        <w:rPr>
+          <w:rStyle w:val="fontstyle01"/>
+          <w:i/>
+          <w:iCs/>
+        </w:rPr>
+        <w:t>“</w:t>
+      </w:r>
+      <w:proofErr w:type="gramEnd"/>
+      <w:r>
+        <w:rPr>
+          <w:rStyle w:val="fontstyle01"/>
+          <w:i/>
+          <w:iCs/>
+        </w:rPr>
+        <w:t>year</w:t>
+      </w:r>
+      <w:proofErr w:type="spellEnd"/>
+      <w:r>
+        <w:rPr>
+          <w:rStyle w:val="fontstyle01"/>
+          <w:i/>
+          <w:iCs/>
+        </w:rPr>
+        <w:t>”, “a</w:t>
+      </w:r>
+      <w:r>
+        <w:rPr>
+          <w:rStyle w:val="fontstyle01"/>
+          <w:i/>
+          <w:iCs/>
+        </w:rPr>
+        <w:t>ge”, “education”, “</w:t>
+      </w:r>
+      <w:proofErr w:type="spellStart"/>
+      <w:r>
+        <w:rPr>
+          <w:rStyle w:val="fontstyle01"/>
+          <w:i/>
+          <w:iCs/>
+        </w:rPr>
+        <w:t>jobclass</w:t>
+      </w:r>
+      <w:proofErr w:type="spellEnd"/>
+      <w:r>
+        <w:rPr>
+          <w:rStyle w:val="fontstyle01"/>
+          <w:i/>
+          <w:iCs/>
+        </w:rPr>
+        <w:t>”,</w:t>
+      </w:r>
+      <w:r>
+        <w:rPr>
+          <w:rStyle w:val="fontstyle01"/>
+          <w:i/>
+          <w:iCs/>
+        </w:rPr>
+        <w:t xml:space="preserve"> “</w:t>
+      </w:r>
+      <w:proofErr w:type="spellStart"/>
+      <w:r>
+        <w:rPr>
+          <w:rStyle w:val="fontstyle01"/>
+          <w:i/>
+          <w:iCs/>
+        </w:rPr>
+        <w:t>maritl</w:t>
+      </w:r>
+      <w:proofErr w:type="spellEnd"/>
+      <w:r>
+        <w:rPr>
+          <w:rStyle w:val="fontstyle01"/>
+          <w:i/>
+          <w:iCs/>
+        </w:rPr>
+        <w:t xml:space="preserve">”. </w:t>
+      </w:r>
+      <w:r>
+        <w:rPr>
+          <w:rStyle w:val="fontstyle01"/>
+          <w:iCs/>
+        </w:rPr>
+        <w:t xml:space="preserve">The ANOVA </w:t>
+      </w:r>
+      <w:r>
+        <w:rPr>
+          <w:rStyle w:val="fontstyle01"/>
+          <w:iCs/>
+        </w:rPr>
+        <w:t>is used to evaluate the model.</w:t>
+      </w:r>
+    </w:p>
+    <w:p>
+      <w:pPr>
+        <w:rPr>
+          <w:rStyle w:val="fontstyle01"/>
+          <w:b/>
+        </w:rPr>
+      </w:pPr>
+      <w:r>
+        <w:rPr>
+          <w:noProof/>
+        </w:rPr>
+        <w:drawing>
+          <wp:inline distT="0" distB="0" distL="0" distR="0" wp14:anchorId="502B1D7E" wp14:editId="24CE7EF8">
+            <wp:extent cx="1447137" cy="540079"/>
+            <wp:effectExtent l="0" t="0" r="1270" b="0"/>
+            <wp:docPr id="18" name="Picture 18"/>
+            <wp:cNvGraphicFramePr>
+              <a:graphicFrameLocks xmlns:a="http://schemas.openxmlformats.org/drawingml/2006/main" noChangeAspect="1"/>
+            </wp:cNvGraphicFramePr>
+            <a:graphic xmlns:a="http://schemas.openxmlformats.org/drawingml/2006/main">
+              <a:graphicData uri="http://schemas.openxmlformats.org/drawingml/2006/picture">
+                <pic:pic xmlns:pic="http://schemas.openxmlformats.org/drawingml/2006/picture">
+                  <pic:nvPicPr>
+                    <pic:cNvPr id="1" name=""/>
+                    <pic:cNvPicPr/>
+                  </pic:nvPicPr>
+                  <pic:blipFill>
+                    <a:blip r:embed="rId20">
+                      <a:duotone>
+                        <a:prstClr val="black"/>
+                        <a:srgbClr val="D9C3A5">
+                          <a:tint val="50000"/>
+                          <a:satMod val="180000"/>
+                        </a:srgbClr>
+                      </a:duotone>
+                      <a:extLst>
+                        <a:ext uri="{BEBA8EAE-BF5A-486C-A8C5-ECC9F3942E4B}">
+                          <a14:imgProps xmlns:a14="http://schemas.microsoft.com/office/drawing/2010/main">
+                            <a14:imgLayer r:embed="rId21">
+                              <a14:imgEffect>
+                                <a14:colorTemperature colorTemp="11200"/>
+                              </a14:imgEffect>
+                            </a14:imgLayer>
+                          </a14:imgProps>
+                        </a:ext>
+                      </a:extLst>
+                    </a:blip>
+                    <a:stretch>
+                      <a:fillRect/>
+                    </a:stretch>
+                  </pic:blipFill>
+                  <pic:spPr>
+                    <a:xfrm>
+                      <a:off x="0" y="0"/>
+                      <a:ext cx="1495550" cy="558147"/>
+                    </a:xfrm>
+                    <a:prstGeom prst="rect">
+                      <a:avLst/>
+                    </a:prstGeom>
+                  </pic:spPr>
+                </pic:pic>
+              </a:graphicData>
+            </a:graphic>
+          </wp:inline>
+        </w:drawing>
+      </w:r>
+      <w:r>
+        <w:rPr>
+          <w:noProof/>
+        </w:rPr>
+        <w:drawing>
+          <wp:inline distT="0" distB="0" distL="0" distR="0" wp14:anchorId="31584160" wp14:editId="21EE749C">
+            <wp:extent cx="3852355" cy="514985"/>
+            <wp:effectExtent l="0" t="0" r="0" b="0"/>
+            <wp:docPr id="21" name="Picture 21"/>
+            <wp:cNvGraphicFramePr>
+              <a:graphicFrameLocks xmlns:a="http://schemas.openxmlformats.org/drawingml/2006/main" noChangeAspect="1"/>
+            </wp:cNvGraphicFramePr>
+            <a:graphic xmlns:a="http://schemas.openxmlformats.org/drawingml/2006/main">
+              <a:graphicData uri="http://schemas.openxmlformats.org/drawingml/2006/picture">
+                <pic:pic xmlns:pic="http://schemas.openxmlformats.org/drawingml/2006/picture">
+                  <pic:nvPicPr>
+                    <pic:cNvPr id="1" name=""/>
+                    <pic:cNvPicPr/>
+                  </pic:nvPicPr>
+                  <pic:blipFill>
+                    <a:blip r:embed="rId22">
+                      <a:duotone>
+                        <a:prstClr val="black"/>
+                        <a:srgbClr val="D9C3A5">
+                          <a:tint val="50000"/>
+                          <a:satMod val="180000"/>
+                        </a:srgbClr>
+                      </a:duotone>
+                    </a:blip>
+                    <a:stretch>
+                      <a:fillRect/>
+                    </a:stretch>
+                  </pic:blipFill>
+                  <pic:spPr>
+                    <a:xfrm>
+                      <a:off x="0" y="0"/>
+                      <a:ext cx="4097199" cy="547716"/>
+                    </a:xfrm>
+                    <a:prstGeom prst="rect">
+                      <a:avLst/>
+                    </a:prstGeom>
+                  </pic:spPr>
+                </pic:pic>
+              </a:graphicData>
+            </a:graphic>
+          </wp:inline>
+        </w:drawing>
+      </w:r>
+    </w:p>
+    <w:p>
+      <w:pPr>
         <w:jc w:val="center"/>
         <w:rPr>
           <w:rStyle w:val="fontstyle01"/>
           <w:b/>
         </w:rPr>
       </w:pPr>
+      <w:r>
+        <w:rPr>
+          <w:noProof/>
+        </w:rPr>
+        <w:drawing>
+          <wp:inline distT="0" distB="0" distL="0" distR="0" wp14:anchorId="6B38FED6" wp14:editId="005BE035">
+            <wp:extent cx="3140765" cy="1110900"/>
+            <wp:effectExtent l="0" t="0" r="2540" b="0"/>
+            <wp:docPr id="22" name="Picture 22"/>
+            <wp:cNvGraphicFramePr>
+              <a:graphicFrameLocks xmlns:a="http://schemas.openxmlformats.org/drawingml/2006/main" noChangeAspect="1"/>
+            </wp:cNvGraphicFramePr>
+            <a:graphic xmlns:a="http://schemas.openxmlformats.org/drawingml/2006/main">
+              <a:graphicData uri="http://schemas.openxmlformats.org/drawingml/2006/picture">
+                <pic:pic xmlns:pic="http://schemas.openxmlformats.org/drawingml/2006/picture">
+                  <pic:nvPicPr>
+                    <pic:cNvPr id="1" name=""/>
+                    <pic:cNvPicPr/>
+                  </pic:nvPicPr>
+                  <pic:blipFill>
+                    <a:blip r:embed="rId23"/>
+                    <a:stretch>
+                      <a:fillRect/>
+                    </a:stretch>
+                  </pic:blipFill>
+                  <pic:spPr>
+                    <a:xfrm>
+                      <a:off x="0" y="0"/>
+                      <a:ext cx="3171793" cy="1121875"/>
+                    </a:xfrm>
+                    <a:prstGeom prst="rect">
+                      <a:avLst/>
+                    </a:prstGeom>
+                  </pic:spPr>
+                </pic:pic>
+              </a:graphicData>
+            </a:graphic>
+          </wp:inline>
+        </w:drawing>
+      </w:r>
+    </w:p>
+    <w:p>
+      <w:pPr>
+        <w:rPr>
+          <w:rStyle w:val="fontstyle01"/>
+        </w:rPr>
+      </w:pPr>
+      <w:r>
+        <w:rPr>
+          <w:rStyle w:val="fontstyle01"/>
+        </w:rPr>
+        <w:t xml:space="preserve">We can see </w:t>
+      </w:r>
+      <w:r>
+        <w:rPr>
+          <w:rStyle w:val="fontstyle01"/>
+        </w:rPr>
+        <w:t>the models of fit</w:t>
+      </w:r>
+      <w:proofErr w:type="gramStart"/>
+      <w:r>
+        <w:rPr>
+          <w:rStyle w:val="fontstyle01"/>
+        </w:rPr>
+        <w:t>1,fit</w:t>
+      </w:r>
+      <w:proofErr w:type="gramEnd"/>
+      <w:r>
+        <w:rPr>
+          <w:rStyle w:val="fontstyle01"/>
+        </w:rPr>
+        <w:t>2,fit3 are all valid for this data set, the smallest P-Value is observed in model fit3. The fitting curve of fit3 is shown as follows.</w:t>
+      </w:r>
     </w:p>
     <w:p>
       <w:pPr>
         <w:pStyle w:val="ListParagraph"/>
-        <w:ind w:left="1080"/>
-        <w:jc w:val="center"/>
-        <w:rPr>
-          <w:rStyle w:val="fontstyle01"/>
-          <w:b/>
+        <w:rPr>
+          <w:rFonts w:ascii="Times New Roman" w:eastAsia="Times New Roman" w:hAnsi="Times New Roman" w:cs="Times New Roman"/>
+          <w:b/>
+          <w:color w:val="333333"/>
+          <w:sz w:val="21"/>
+          <w:szCs w:val="21"/>
+          <w:shd w:val="clear" w:color="auto" w:fill="FFFFFF"/>
         </w:rPr>
       </w:pPr>
+      <w:r>
+        <w:rPr>
+          <w:noProof/>
+        </w:rPr>
+        <w:lastRenderedPageBreak/>
+        <w:drawing>
+          <wp:inline distT="0" distB="0" distL="0" distR="0" wp14:anchorId="42C87635" wp14:editId="2DAF808D">
+            <wp:extent cx="3593333" cy="3371353"/>
+            <wp:effectExtent l="0" t="0" r="7620" b="635"/>
+            <wp:docPr id="19" name="Picture 19"/>
+            <wp:cNvGraphicFramePr>
+              <a:graphicFrameLocks xmlns:a="http://schemas.openxmlformats.org/drawingml/2006/main" noChangeAspect="1"/>
+            </wp:cNvGraphicFramePr>
+            <a:graphic xmlns:a="http://schemas.openxmlformats.org/drawingml/2006/main">
+              <a:graphicData uri="http://schemas.openxmlformats.org/drawingml/2006/picture">
+                <pic:pic xmlns:pic="http://schemas.openxmlformats.org/drawingml/2006/picture">
+                  <pic:nvPicPr>
+                    <pic:cNvPr id="1" name=""/>
+                    <pic:cNvPicPr/>
+                  </pic:nvPicPr>
+                  <pic:blipFill rotWithShape="1">
+                    <a:blip r:embed="rId24"/>
+                    <a:srcRect b="-400"/>
+                    <a:stretch/>
+                  </pic:blipFill>
+                  <pic:spPr bwMode="auto">
+                    <a:xfrm>
+                      <a:off x="0" y="0"/>
+                      <a:ext cx="3593465" cy="3371477"/>
+                    </a:xfrm>
+                    <a:prstGeom prst="rect">
+                      <a:avLst/>
+                    </a:prstGeom>
+                    <a:ln>
+                      <a:noFill/>
+                    </a:ln>
+                    <a:extLst>
+                      <a:ext uri="{53640926-AAD7-44D8-BBD7-CCE9431645EC}">
+                        <a14:shadowObscured xmlns:a14="http://schemas.microsoft.com/office/drawing/2010/main"/>
+                      </a:ext>
+                    </a:extLst>
+                  </pic:spPr>
+                </pic:pic>
+              </a:graphicData>
+            </a:graphic>
+          </wp:inline>
+        </w:drawing>
+      </w:r>
     </w:p>
     <w:p>
       <w:pPr>
@@ -3385,6 +4002,55 @@
           <w:shd w:val="clear" w:color="auto" w:fill="FFFFFF"/>
         </w:rPr>
       </w:pPr>
+      <w:bookmarkStart w:id="0" w:name="_GoBack"/>
+      <w:r>
+        <w:rPr>
+          <w:noProof/>
+        </w:rPr>
+        <w:drawing>
+          <wp:inline distT="0" distB="0" distL="0" distR="0" wp14:anchorId="0AA5C10B" wp14:editId="65D8CB01">
+            <wp:extent cx="4386331" cy="4539008"/>
+            <wp:effectExtent l="0" t="0" r="0" b="0"/>
+            <wp:docPr id="24" name="Picture 24"/>
+            <wp:cNvGraphicFramePr>
+              <a:graphicFrameLocks xmlns:a="http://schemas.openxmlformats.org/drawingml/2006/main" noChangeAspect="1"/>
+            </wp:cNvGraphicFramePr>
+            <a:graphic xmlns:a="http://schemas.openxmlformats.org/drawingml/2006/main">
+              <a:graphicData uri="http://schemas.openxmlformats.org/drawingml/2006/picture">
+                <pic:pic xmlns:pic="http://schemas.openxmlformats.org/drawingml/2006/picture">
+                  <pic:nvPicPr>
+                    <pic:cNvPr id="1" name=""/>
+                    <pic:cNvPicPr/>
+                  </pic:nvPicPr>
+                  <pic:blipFill rotWithShape="1">
+                    <a:blip r:embed="rId25"/>
+                    <a:srcRect l="1450" t="4927" r="2751" b="1454"/>
+                    <a:stretch/>
+                  </pic:blipFill>
+                  <pic:spPr bwMode="auto">
+                    <a:xfrm>
+                      <a:off x="0" y="0"/>
+                      <a:ext cx="4392503" cy="4545394"/>
+                    </a:xfrm>
+                    <a:prstGeom prst="rect">
+                      <a:avLst/>
+                    </a:prstGeom>
+                    <a:ln>
+                      <a:noFill/>
+                    </a:ln>
+                    <a:extLst>
+                      <a:ext uri="{53640926-AAD7-44D8-BBD7-CCE9431645EC}">
+                        <a14:shadowObscured xmlns:a14="http://schemas.microsoft.com/office/drawing/2010/main"/>
+                      </a:ext>
+                    </a:extLst>
+                  </pic:spPr>
+                </pic:pic>
+              </a:graphicData>
+            </a:graphic>
+          </wp:inline>
+        </w:drawing>
+      </w:r>
+      <w:bookmarkEnd w:id="0"/>
     </w:p>
     <w:p>
       <w:pPr>

</xml_diff>